<commit_message>
Committing GA hackathon app code
</commit_message>
<xml_diff>
--- a/assets/user/G. Louie Resume (2022-06-06) (FINAL).docx
+++ b/assets/user/G. Louie Resume (2022-06-06) (FINAL).docx
@@ -34,7 +34,7 @@
           <w:tab w:val="right" w:pos="9990"/>
         </w:tabs>
         <w:spacing w:line="240" w:lineRule="auto"/>
-        <w:jc w:val="right"/>
+        <w:jc w:val="center"/>
         <w:rPr>
           <w:rFonts w:ascii="Times New Roman" w:eastAsia="Times New Roman" w:hAnsi="Times New Roman" w:cs="Times New Roman"/>
         </w:rPr>
@@ -163,23 +163,7 @@
             <w:color w:val="0000FF"/>
             <w:u w:val="single"/>
           </w:rPr>
-          <w:t>port</w:t>
-        </w:r>
-        <w:r>
-          <w:rPr>
-            <w:rFonts w:ascii="Times New Roman" w:eastAsia="Times New Roman" w:hAnsi="Times New Roman" w:cs="Times New Roman"/>
-            <w:color w:val="0000FF"/>
-            <w:u w:val="single"/>
-          </w:rPr>
-          <w:t>f</w:t>
-        </w:r>
-        <w:r>
-          <w:rPr>
-            <w:rFonts w:ascii="Times New Roman" w:eastAsia="Times New Roman" w:hAnsi="Times New Roman" w:cs="Times New Roman"/>
-            <w:color w:val="0000FF"/>
-            <w:u w:val="single"/>
-          </w:rPr>
-          <w:t>olio</w:t>
+          <w:t>portfolio</w:t>
         </w:r>
       </w:hyperlink>
     </w:p>
@@ -360,6 +344,71 @@
           <w:color w:val="1D1C1D"/>
         </w:rPr>
         <w:t>PostgreSQL, Postman, MongoDB, Amazon Web Services, Heroku, Netlify</w:t>
+      </w:r>
+    </w:p>
+    <w:p>
+      <w:pPr>
+        <w:tabs>
+          <w:tab w:val="right" w:pos="9990"/>
+        </w:tabs>
+        <w:spacing w:line="240" w:lineRule="auto"/>
+        <w:rPr>
+          <w:rFonts w:ascii="Times New Roman" w:eastAsia="Times New Roman" w:hAnsi="Times New Roman" w:cs="Times New Roman"/>
+          <w:color w:val="1D1C1D"/>
+        </w:rPr>
+      </w:pPr>
+      <w:r>
+        <w:rPr>
+          <w:rFonts w:ascii="Times New Roman" w:eastAsia="Times New Roman" w:hAnsi="Times New Roman" w:cs="Times New Roman"/>
+          <w:b/>
+          <w:bCs/>
+          <w:color w:val="1D1C1D"/>
+        </w:rPr>
+        <w:t xml:space="preserve">Certifications: </w:t>
+      </w:r>
+      <w:r>
+        <w:rPr>
+          <w:rFonts w:ascii="Times New Roman" w:eastAsia="Times New Roman" w:hAnsi="Times New Roman" w:cs="Times New Roman"/>
+          <w:color w:val="1D1C1D"/>
+        </w:rPr>
+        <w:t>Aviatrix Certified Engineer Multi-Cloud Networking Associate (#2022-17612)</w:t>
+      </w:r>
+      <w:r>
+        <w:rPr>
+          <w:rFonts w:ascii="Times New Roman" w:eastAsia="Times New Roman" w:hAnsi="Times New Roman" w:cs="Times New Roman"/>
+          <w:color w:val="1D1C1D"/>
+        </w:rPr>
+        <w:t xml:space="preserve">; </w:t>
+      </w:r>
+      <w:proofErr w:type="spellStart"/>
+      <w:r>
+        <w:rPr>
+          <w:rFonts w:ascii="Times New Roman" w:eastAsia="Times New Roman" w:hAnsi="Times New Roman" w:cs="Times New Roman"/>
+          <w:color w:val="1D1C1D"/>
+        </w:rPr>
+        <w:t>HackerRank</w:t>
+      </w:r>
+      <w:proofErr w:type="spellEnd"/>
+      <w:r>
+        <w:rPr>
+          <w:rFonts w:ascii="Times New Roman" w:eastAsia="Times New Roman" w:hAnsi="Times New Roman" w:cs="Times New Roman"/>
+          <w:color w:val="1D1C1D"/>
+        </w:rPr>
+        <w:t xml:space="preserve"> Javascript (Basic) Skills Assessment Certificate (ID: </w:t>
+      </w:r>
+      <w:r>
+        <w:rPr>
+          <w:rFonts w:ascii="Times New Roman" w:eastAsia="Times New Roman" w:hAnsi="Times New Roman" w:cs="Times New Roman"/>
+          <w:color w:val="1D1C1D"/>
+        </w:rPr>
+        <w:t>0AD673DE7EF6</w:t>
+      </w:r>
+      <w:r>
+        <w:rPr>
+          <w:rFonts w:ascii="Times New Roman" w:eastAsia="Times New Roman" w:hAnsi="Times New Roman" w:cs="Times New Roman"/>
+          <w:color w:val="1D1C1D"/>
+        </w:rPr>
+        <w:t>)</w:t>
       </w:r>
     </w:p>
     <w:p>
@@ -1374,7 +1423,6 @@
           <w:rFonts w:ascii="Times New Roman" w:eastAsia="Times New Roman" w:hAnsi="Times New Roman" w:cs="Times New Roman"/>
           <w:b/>
         </w:rPr>
-        <w:lastRenderedPageBreak/>
         <w:t xml:space="preserve">General Assembly </w:t>
       </w:r>
       <w:r>

</xml_diff>